<commit_message>
updated model 3 & 2.1
</commit_message>
<xml_diff>
--- a/AS2.1/2.1 AS.docx
+++ b/AS2.1/2.1 AS.docx
@@ -258,10 +258,7 @@
                               <w:tab/>
                             </w:r>
                             <w:r>
-                              <w:t>1</w:t>
-                            </w:r>
-                            <w:r>
-                              <w:t>8</w:t>
+                              <w:t>22</w:t>
                             </w:r>
                             <w:r>
                               <w:t>-01-2024</w:t>
@@ -367,10 +364,7 @@
                         <w:tab/>
                       </w:r>
                       <w:r>
-                        <w:t>1</w:t>
-                      </w:r>
-                      <w:r>
-                        <w:t>8</w:t>
+                        <w:t>22</w:t>
                       </w:r>
                       <w:r>
                         <w:t>-01-2024</w:t>
@@ -559,19 +553,13 @@
     </w:p>
     <w:p>
       <w:pPr>
-        <w:keepNext/>
-        <w:keepLines/>
+        <w:pStyle w:val="Lijstalinea"/>
         <w:numPr>
           <w:ilvl w:val="0"/>
-          <w:numId w:val="2"/>
+          <w:numId w:val="3"/>
         </w:numPr>
-        <w:spacing w:before="360" w:after="80"/>
-        <w:outlineLvl w:val="0"/>
         <w:rPr>
-          <w:rFonts w:ascii="Calibri Light" w:eastAsia="Times New Roman" w:hAnsi="Calibri Light" w:cs="Times New Roman"/>
-          <w:color w:val="2F5496"/>
-          <w:sz w:val="40"/>
-          <w:szCs w:val="40"/>
+          <w:rFonts w:ascii="Calibri" w:eastAsia="Calibri" w:hAnsi="Calibri" w:cs="Arial"/>
         </w:rPr>
       </w:pPr>
       <w:r>
@@ -582,80 +570,1049 @@
           <w:szCs w:val="40"/>
         </w:rPr>
         <w:lastRenderedPageBreak/>
-        <w:t>wasd</w:t>
+        <w:t>Monte-Carlo policy evaluation</w:t>
       </w:r>
     </w:p>
     <w:p>
       <w:pPr>
+        <w:pStyle w:val="Kop3"/>
+      </w:pPr>
+      <w:r>
+        <w:t>i.</w:t>
+      </w:r>
+    </w:p>
+    <w:p>
+      <w:pPr>
+        <w:pStyle w:val="Geenafstand"/>
+      </w:pPr>
+      <w:r>
+        <w:t>De optimale policy is als vol</w:t>
+      </w:r>
+      <w:r>
+        <w:t>gt:</w:t>
+      </w:r>
+      <w:r>
+        <w:tab/>
+      </w:r>
+      <w:r>
+        <w:tab/>
+      </w:r>
+      <w:r>
+        <w:tab/>
+        <w:t>Discount 1:</w:t>
+      </w:r>
+    </w:p>
+    <w:tbl>
+      <w:tblPr>
+        <w:tblStyle w:val="Tabelraster"/>
+        <w:tblpPr w:leftFromText="141" w:rightFromText="141" w:vertAnchor="text" w:horzAnchor="page" w:tblpX="5818" w:tblpY="71"/>
+        <w:tblW w:w="0" w:type="auto"/>
+        <w:tblLook w:val="04A0" w:firstRow="1" w:lastRow="0" w:firstColumn="1" w:lastColumn="0" w:noHBand="0" w:noVBand="1"/>
+      </w:tblPr>
+      <w:tblGrid>
+        <w:gridCol w:w="850"/>
+        <w:gridCol w:w="850"/>
+        <w:gridCol w:w="850"/>
+        <w:gridCol w:w="850"/>
+      </w:tblGrid>
+      <w:tr>
+        <w:trPr>
+          <w:trHeight w:val="850"/>
+        </w:trPr>
+        <w:tc>
+          <w:tcPr>
+            <w:tcW w:w="850" w:type="dxa"/>
+            <w:vAlign w:val="center"/>
+          </w:tcPr>
+          <w:p>
+            <w:pPr>
+              <w:pStyle w:val="Geenafstand"/>
+              <w:jc w:val="center"/>
+              <w:rPr>
+                <w:sz w:val="28"/>
+                <w:szCs w:val="28"/>
+                <w:lang w:val="en-US"/>
+              </w:rPr>
+            </w:pPr>
+          </w:p>
+        </w:tc>
+        <w:tc>
+          <w:tcPr>
+            <w:tcW w:w="850" w:type="dxa"/>
+            <w:vAlign w:val="center"/>
+          </w:tcPr>
+          <w:p>
+            <w:pPr>
+              <w:pStyle w:val="Geenafstand"/>
+              <w:jc w:val="center"/>
+              <w:rPr>
+                <w:sz w:val="28"/>
+                <w:szCs w:val="28"/>
+                <w:lang w:val="en-US"/>
+              </w:rPr>
+            </w:pPr>
+            <w:r>
+              <w:rPr>
+                <w:sz w:val="28"/>
+                <w:szCs w:val="28"/>
+                <w:lang w:val="en-US"/>
+              </w:rPr>
+              <w:t>38</w:t>
+            </w:r>
+          </w:p>
+        </w:tc>
+        <w:tc>
+          <w:tcPr>
+            <w:tcW w:w="850" w:type="dxa"/>
+            <w:vAlign w:val="center"/>
+          </w:tcPr>
+          <w:p>
+            <w:pPr>
+              <w:pStyle w:val="Geenafstand"/>
+              <w:jc w:val="center"/>
+              <w:rPr>
+                <w:sz w:val="28"/>
+                <w:szCs w:val="28"/>
+                <w:lang w:val="en-US"/>
+              </w:rPr>
+            </w:pPr>
+            <w:r>
+              <w:rPr>
+                <w:sz w:val="28"/>
+                <w:szCs w:val="28"/>
+                <w:lang w:val="en-US"/>
+              </w:rPr>
+              <w:t>40</w:t>
+            </w:r>
+          </w:p>
+        </w:tc>
+        <w:tc>
+          <w:tcPr>
+            <w:tcW w:w="850" w:type="dxa"/>
+            <w:vAlign w:val="center"/>
+          </w:tcPr>
+          <w:p>
+            <w:pPr>
+              <w:pStyle w:val="Geenafstand"/>
+              <w:jc w:val="center"/>
+              <w:rPr>
+                <w:sz w:val="28"/>
+                <w:szCs w:val="28"/>
+                <w:lang w:val="en-US"/>
+              </w:rPr>
+            </w:pPr>
+          </w:p>
+        </w:tc>
+      </w:tr>
+      <w:tr>
+        <w:trPr>
+          <w:trHeight w:val="850"/>
+        </w:trPr>
+        <w:tc>
+          <w:tcPr>
+            <w:tcW w:w="850" w:type="dxa"/>
+            <w:vAlign w:val="center"/>
+          </w:tcPr>
+          <w:p>
+            <w:pPr>
+              <w:pStyle w:val="Geenafstand"/>
+              <w:jc w:val="center"/>
+              <w:rPr>
+                <w:sz w:val="28"/>
+                <w:szCs w:val="28"/>
+                <w:lang w:val="en-US"/>
+              </w:rPr>
+            </w:pPr>
+          </w:p>
+        </w:tc>
+        <w:tc>
+          <w:tcPr>
+            <w:tcW w:w="850" w:type="dxa"/>
+            <w:vAlign w:val="center"/>
+          </w:tcPr>
+          <w:p>
+            <w:pPr>
+              <w:pStyle w:val="Geenafstand"/>
+              <w:jc w:val="center"/>
+              <w:rPr>
+                <w:sz w:val="28"/>
+                <w:szCs w:val="28"/>
+                <w:lang w:val="en-US"/>
+              </w:rPr>
+            </w:pPr>
+            <w:r>
+              <w:rPr>
+                <w:sz w:val="28"/>
+                <w:szCs w:val="28"/>
+                <w:lang w:val="en-US"/>
+              </w:rPr>
+              <w:t>37</w:t>
+            </w:r>
+          </w:p>
+        </w:tc>
+        <w:tc>
+          <w:tcPr>
+            <w:tcW w:w="850" w:type="dxa"/>
+            <w:vAlign w:val="center"/>
+          </w:tcPr>
+          <w:p>
+            <w:pPr>
+              <w:pStyle w:val="Geenafstand"/>
+              <w:jc w:val="center"/>
+              <w:rPr>
+                <w:sz w:val="28"/>
+                <w:szCs w:val="28"/>
+                <w:lang w:val="en-US"/>
+              </w:rPr>
+            </w:pPr>
+          </w:p>
+        </w:tc>
+        <w:tc>
+          <w:tcPr>
+            <w:tcW w:w="850" w:type="dxa"/>
+            <w:vAlign w:val="center"/>
+          </w:tcPr>
+          <w:p>
+            <w:pPr>
+              <w:pStyle w:val="Geenafstand"/>
+              <w:jc w:val="center"/>
+              <w:rPr>
+                <w:sz w:val="28"/>
+                <w:szCs w:val="28"/>
+                <w:lang w:val="en-US"/>
+              </w:rPr>
+            </w:pPr>
+          </w:p>
+        </w:tc>
+      </w:tr>
+      <w:tr>
+        <w:trPr>
+          <w:trHeight w:val="850"/>
+        </w:trPr>
+        <w:tc>
+          <w:tcPr>
+            <w:tcW w:w="850" w:type="dxa"/>
+            <w:vAlign w:val="center"/>
+          </w:tcPr>
+          <w:p>
+            <w:pPr>
+              <w:pStyle w:val="Geenafstand"/>
+              <w:jc w:val="center"/>
+              <w:rPr>
+                <w:sz w:val="28"/>
+                <w:szCs w:val="28"/>
+                <w:lang w:val="en-US"/>
+              </w:rPr>
+            </w:pPr>
+          </w:p>
+        </w:tc>
+        <w:tc>
+          <w:tcPr>
+            <w:tcW w:w="850" w:type="dxa"/>
+            <w:vAlign w:val="center"/>
+          </w:tcPr>
+          <w:p>
+            <w:pPr>
+              <w:pStyle w:val="Geenafstand"/>
+              <w:jc w:val="center"/>
+              <w:rPr>
+                <w:sz w:val="28"/>
+                <w:szCs w:val="28"/>
+                <w:lang w:val="en-US"/>
+              </w:rPr>
+            </w:pPr>
+            <w:r>
+              <w:rPr>
+                <w:sz w:val="28"/>
+                <w:szCs w:val="28"/>
+                <w:lang w:val="en-US"/>
+              </w:rPr>
+              <w:t>36</w:t>
+            </w:r>
+          </w:p>
+        </w:tc>
+        <w:tc>
+          <w:tcPr>
+            <w:tcW w:w="850" w:type="dxa"/>
+            <w:vAlign w:val="center"/>
+          </w:tcPr>
+          <w:p>
+            <w:pPr>
+              <w:pStyle w:val="Geenafstand"/>
+              <w:jc w:val="center"/>
+              <w:rPr>
+                <w:sz w:val="28"/>
+                <w:szCs w:val="28"/>
+                <w:lang w:val="en-US"/>
+              </w:rPr>
+            </w:pPr>
+            <w:r>
+              <w:rPr>
+                <w:sz w:val="28"/>
+                <w:szCs w:val="28"/>
+                <w:lang w:val="en-US"/>
+              </w:rPr>
+              <w:t>35</w:t>
+            </w:r>
+          </w:p>
+        </w:tc>
+        <w:tc>
+          <w:tcPr>
+            <w:tcW w:w="850" w:type="dxa"/>
+            <w:vAlign w:val="center"/>
+          </w:tcPr>
+          <w:p>
+            <w:pPr>
+              <w:pStyle w:val="Geenafstand"/>
+              <w:jc w:val="center"/>
+              <w:rPr>
+                <w:sz w:val="28"/>
+                <w:szCs w:val="28"/>
+                <w:lang w:val="en-US"/>
+              </w:rPr>
+            </w:pPr>
+          </w:p>
+        </w:tc>
+      </w:tr>
+      <w:tr>
+        <w:trPr>
+          <w:trHeight w:val="850"/>
+        </w:trPr>
+        <w:tc>
+          <w:tcPr>
+            <w:tcW w:w="850" w:type="dxa"/>
+            <w:vAlign w:val="center"/>
+          </w:tcPr>
+          <w:p>
+            <w:pPr>
+              <w:pStyle w:val="Geenafstand"/>
+              <w:jc w:val="center"/>
+              <w:rPr>
+                <w:sz w:val="28"/>
+                <w:szCs w:val="28"/>
+                <w:lang w:val="en-US"/>
+              </w:rPr>
+            </w:pPr>
+          </w:p>
+        </w:tc>
+        <w:tc>
+          <w:tcPr>
+            <w:tcW w:w="850" w:type="dxa"/>
+            <w:vAlign w:val="center"/>
+          </w:tcPr>
+          <w:p>
+            <w:pPr>
+              <w:pStyle w:val="Geenafstand"/>
+              <w:jc w:val="center"/>
+              <w:rPr>
+                <w:sz w:val="28"/>
+                <w:szCs w:val="28"/>
+                <w:lang w:val="en-US"/>
+              </w:rPr>
+            </w:pPr>
+          </w:p>
+        </w:tc>
+        <w:tc>
+          <w:tcPr>
+            <w:tcW w:w="850" w:type="dxa"/>
+            <w:vAlign w:val="center"/>
+          </w:tcPr>
+          <w:p>
+            <w:pPr>
+              <w:pStyle w:val="Geenafstand"/>
+              <w:jc w:val="center"/>
+              <w:rPr>
+                <w:sz w:val="28"/>
+                <w:szCs w:val="28"/>
+                <w:lang w:val="en-US"/>
+              </w:rPr>
+            </w:pPr>
+            <w:r>
+              <w:rPr>
+                <w:sz w:val="28"/>
+                <w:szCs w:val="28"/>
+                <w:lang w:val="en-US"/>
+              </w:rPr>
+              <w:t>34</w:t>
+            </w:r>
+          </w:p>
+        </w:tc>
+        <w:tc>
+          <w:tcPr>
+            <w:tcW w:w="850" w:type="dxa"/>
+            <w:vAlign w:val="center"/>
+          </w:tcPr>
+          <w:p>
+            <w:pPr>
+              <w:pStyle w:val="Geenafstand"/>
+              <w:jc w:val="center"/>
+              <w:rPr>
+                <w:sz w:val="28"/>
+                <w:szCs w:val="28"/>
+                <w:lang w:val="en-US"/>
+              </w:rPr>
+            </w:pPr>
+          </w:p>
+        </w:tc>
+      </w:tr>
+    </w:tbl>
+    <w:p>
+      <w:pPr>
+        <w:pStyle w:val="Geenafstand"/>
+      </w:pPr>
+      <w:r>
+        <w:rPr>
+          <w:noProof/>
+        </w:rPr>
+        <w:drawing>
+          <wp:inline distT="0" distB="0" distL="0" distR="0" wp14:anchorId="79F5C7EA" wp14:editId="75A8ABBF">
+            <wp:extent cx="2210444" cy="2222205"/>
+            <wp:effectExtent l="0" t="0" r="0" b="6985"/>
+            <wp:docPr id="2070973021" name="Afbeelding 1"/>
+            <wp:cNvGraphicFramePr>
+              <a:graphicFrameLocks xmlns:a="http://schemas.openxmlformats.org/drawingml/2006/main" noChangeAspect="1"/>
+            </wp:cNvGraphicFramePr>
+            <a:graphic xmlns:a="http://schemas.openxmlformats.org/drawingml/2006/main">
+              <a:graphicData uri="http://schemas.openxmlformats.org/drawingml/2006/picture">
+                <pic:pic xmlns:pic="http://schemas.openxmlformats.org/drawingml/2006/picture">
+                  <pic:nvPicPr>
+                    <pic:cNvPr id="0" name="Picture 1"/>
+                    <pic:cNvPicPr>
+                      <a:picLocks noChangeAspect="1" noChangeArrowheads="1"/>
+                    </pic:cNvPicPr>
+                  </pic:nvPicPr>
+                  <pic:blipFill rotWithShape="1">
+                    <a:blip r:embed="rId6">
+                      <a:extLst>
+                        <a:ext uri="{28A0092B-C50C-407E-A947-70E740481C1C}">
+                          <a14:useLocalDpi xmlns:a14="http://schemas.microsoft.com/office/drawing/2010/main" val="0"/>
+                        </a:ext>
+                      </a:extLst>
+                    </a:blip>
+                    <a:srcRect l="868" t="-1" b="340"/>
+                    <a:stretch/>
+                  </pic:blipFill>
+                  <pic:spPr bwMode="auto">
+                    <a:xfrm>
+                      <a:off x="0" y="0"/>
+                      <a:ext cx="2224961" cy="2236799"/>
+                    </a:xfrm>
+                    <a:prstGeom prst="rect">
+                      <a:avLst/>
+                    </a:prstGeom>
+                    <a:noFill/>
+                    <a:ln>
+                      <a:noFill/>
+                    </a:ln>
+                    <a:extLst>
+                      <a:ext uri="{53640926-AAD7-44D8-BBD7-CCE9431645EC}">
+                        <a14:shadowObscured xmlns:a14="http://schemas.microsoft.com/office/drawing/2010/main"/>
+                      </a:ext>
+                    </a:extLst>
+                  </pic:spPr>
+                </pic:pic>
+              </a:graphicData>
+            </a:graphic>
+          </wp:inline>
+        </w:drawing>
+      </w:r>
+    </w:p>
+    <w:p>
+      <w:pPr>
+        <w:pStyle w:val="Geenafstand"/>
+      </w:pPr>
+    </w:p>
+    <w:p>
+      <w:pPr>
+        <w:pStyle w:val="Kop3"/>
+        <w:rPr>
+          <w:lang w:val="en-US"/>
+        </w:rPr>
+      </w:pPr>
+      <w:r>
+        <w:rPr>
+          <w:lang w:val="en-US"/>
+        </w:rPr>
+        <w:t>i</w:t>
+      </w:r>
+      <w:r>
+        <w:rPr>
+          <w:lang w:val="en-US"/>
+        </w:rPr>
+        <w:t>i.</w:t>
+      </w:r>
+    </w:p>
+    <w:tbl>
+      <w:tblPr>
+        <w:tblStyle w:val="Tabelraster"/>
+        <w:tblW w:w="0" w:type="auto"/>
+        <w:tblLook w:val="04A0" w:firstRow="1" w:lastRow="0" w:firstColumn="1" w:lastColumn="0" w:noHBand="0" w:noVBand="1"/>
+      </w:tblPr>
+      <w:tblGrid>
+        <w:gridCol w:w="850"/>
+        <w:gridCol w:w="850"/>
+        <w:gridCol w:w="850"/>
+        <w:gridCol w:w="850"/>
+      </w:tblGrid>
+      <w:tr>
+        <w:trPr>
+          <w:trHeight w:val="850"/>
+        </w:trPr>
+        <w:tc>
+          <w:tcPr>
+            <w:tcW w:w="850" w:type="dxa"/>
+            <w:vAlign w:val="center"/>
+          </w:tcPr>
+          <w:p>
+            <w:pPr>
+              <w:pStyle w:val="Geenafstand"/>
+              <w:jc w:val="center"/>
+              <w:rPr>
+                <w:sz w:val="28"/>
+                <w:szCs w:val="28"/>
+                <w:lang w:val="en-US"/>
+              </w:rPr>
+            </w:pPr>
+          </w:p>
+        </w:tc>
+        <w:tc>
+          <w:tcPr>
+            <w:tcW w:w="850" w:type="dxa"/>
+            <w:vAlign w:val="center"/>
+          </w:tcPr>
+          <w:p>
+            <w:pPr>
+              <w:pStyle w:val="Geenafstand"/>
+              <w:jc w:val="center"/>
+              <w:rPr>
+                <w:sz w:val="28"/>
+                <w:szCs w:val="28"/>
+                <w:lang w:val="en-US"/>
+              </w:rPr>
+            </w:pPr>
+            <w:r>
+              <w:rPr>
+                <w:sz w:val="28"/>
+                <w:szCs w:val="28"/>
+                <w:lang w:val="en-US"/>
+              </w:rPr>
+              <w:t>19</w:t>
+            </w:r>
+          </w:p>
+        </w:tc>
+        <w:tc>
+          <w:tcPr>
+            <w:tcW w:w="850" w:type="dxa"/>
+            <w:vAlign w:val="center"/>
+          </w:tcPr>
+          <w:p>
+            <w:pPr>
+              <w:pStyle w:val="Geenafstand"/>
+              <w:jc w:val="center"/>
+              <w:rPr>
+                <w:sz w:val="28"/>
+                <w:szCs w:val="28"/>
+                <w:lang w:val="en-US"/>
+              </w:rPr>
+            </w:pPr>
+            <w:r>
+              <w:rPr>
+                <w:sz w:val="28"/>
+                <w:szCs w:val="28"/>
+                <w:lang w:val="en-US"/>
+              </w:rPr>
+              <w:t>40</w:t>
+            </w:r>
+          </w:p>
+        </w:tc>
+        <w:tc>
+          <w:tcPr>
+            <w:tcW w:w="850" w:type="dxa"/>
+            <w:vAlign w:val="center"/>
+          </w:tcPr>
+          <w:p>
+            <w:pPr>
+              <w:pStyle w:val="Geenafstand"/>
+              <w:jc w:val="center"/>
+              <w:rPr>
+                <w:sz w:val="28"/>
+                <w:szCs w:val="28"/>
+                <w:lang w:val="en-US"/>
+              </w:rPr>
+            </w:pPr>
+          </w:p>
+        </w:tc>
+      </w:tr>
+      <w:tr>
+        <w:trPr>
+          <w:trHeight w:val="850"/>
+        </w:trPr>
+        <w:tc>
+          <w:tcPr>
+            <w:tcW w:w="850" w:type="dxa"/>
+            <w:vAlign w:val="center"/>
+          </w:tcPr>
+          <w:p>
+            <w:pPr>
+              <w:pStyle w:val="Geenafstand"/>
+              <w:jc w:val="center"/>
+              <w:rPr>
+                <w:sz w:val="28"/>
+                <w:szCs w:val="28"/>
+                <w:lang w:val="en-US"/>
+              </w:rPr>
+            </w:pPr>
+          </w:p>
+        </w:tc>
+        <w:tc>
+          <w:tcPr>
+            <w:tcW w:w="850" w:type="dxa"/>
+            <w:vAlign w:val="center"/>
+          </w:tcPr>
+          <w:p>
+            <w:pPr>
+              <w:pStyle w:val="Geenafstand"/>
+              <w:jc w:val="center"/>
+              <w:rPr>
+                <w:sz w:val="28"/>
+                <w:szCs w:val="28"/>
+                <w:lang w:val="en-US"/>
+              </w:rPr>
+            </w:pPr>
+            <w:r>
+              <w:rPr>
+                <w:sz w:val="28"/>
+                <w:szCs w:val="28"/>
+                <w:lang w:val="en-US"/>
+              </w:rPr>
+              <w:t>8.5</w:t>
+            </w:r>
+          </w:p>
+        </w:tc>
+        <w:tc>
+          <w:tcPr>
+            <w:tcW w:w="850" w:type="dxa"/>
+            <w:vAlign w:val="center"/>
+          </w:tcPr>
+          <w:p>
+            <w:pPr>
+              <w:pStyle w:val="Geenafstand"/>
+              <w:jc w:val="center"/>
+              <w:rPr>
+                <w:sz w:val="28"/>
+                <w:szCs w:val="28"/>
+                <w:lang w:val="en-US"/>
+              </w:rPr>
+            </w:pPr>
+          </w:p>
+        </w:tc>
+        <w:tc>
+          <w:tcPr>
+            <w:tcW w:w="850" w:type="dxa"/>
+            <w:vAlign w:val="center"/>
+          </w:tcPr>
+          <w:p>
+            <w:pPr>
+              <w:pStyle w:val="Geenafstand"/>
+              <w:jc w:val="center"/>
+              <w:rPr>
+                <w:sz w:val="28"/>
+                <w:szCs w:val="28"/>
+                <w:lang w:val="en-US"/>
+              </w:rPr>
+            </w:pPr>
+          </w:p>
+        </w:tc>
+      </w:tr>
+      <w:tr>
+        <w:trPr>
+          <w:trHeight w:val="850"/>
+        </w:trPr>
+        <w:tc>
+          <w:tcPr>
+            <w:tcW w:w="850" w:type="dxa"/>
+            <w:vAlign w:val="center"/>
+          </w:tcPr>
+          <w:p>
+            <w:pPr>
+              <w:pStyle w:val="Geenafstand"/>
+              <w:jc w:val="center"/>
+              <w:rPr>
+                <w:sz w:val="28"/>
+                <w:szCs w:val="28"/>
+                <w:lang w:val="en-US"/>
+              </w:rPr>
+            </w:pPr>
+          </w:p>
+        </w:tc>
+        <w:tc>
+          <w:tcPr>
+            <w:tcW w:w="850" w:type="dxa"/>
+            <w:vAlign w:val="center"/>
+          </w:tcPr>
+          <w:p>
+            <w:pPr>
+              <w:pStyle w:val="Geenafstand"/>
+              <w:jc w:val="center"/>
+              <w:rPr>
+                <w:sz w:val="28"/>
+                <w:szCs w:val="28"/>
+                <w:lang w:val="en-US"/>
+              </w:rPr>
+            </w:pPr>
+            <w:r>
+              <w:rPr>
+                <w:sz w:val="28"/>
+                <w:szCs w:val="28"/>
+                <w:lang w:val="en-US"/>
+              </w:rPr>
+              <w:t>3.25</w:t>
+            </w:r>
+          </w:p>
+        </w:tc>
+        <w:tc>
+          <w:tcPr>
+            <w:tcW w:w="850" w:type="dxa"/>
+            <w:vAlign w:val="center"/>
+          </w:tcPr>
+          <w:p>
+            <w:pPr>
+              <w:pStyle w:val="Geenafstand"/>
+              <w:jc w:val="center"/>
+              <w:rPr>
+                <w:sz w:val="28"/>
+                <w:szCs w:val="28"/>
+                <w:lang w:val="en-US"/>
+              </w:rPr>
+            </w:pPr>
+            <w:r>
+              <w:rPr>
+                <w:sz w:val="28"/>
+                <w:szCs w:val="28"/>
+                <w:lang w:val="en-US"/>
+              </w:rPr>
+              <w:t>0.63</w:t>
+            </w:r>
+          </w:p>
+        </w:tc>
+        <w:tc>
+          <w:tcPr>
+            <w:tcW w:w="850" w:type="dxa"/>
+            <w:vAlign w:val="center"/>
+          </w:tcPr>
+          <w:p>
+            <w:pPr>
+              <w:pStyle w:val="Geenafstand"/>
+              <w:jc w:val="center"/>
+              <w:rPr>
+                <w:sz w:val="28"/>
+                <w:szCs w:val="28"/>
+                <w:lang w:val="en-US"/>
+              </w:rPr>
+            </w:pPr>
+          </w:p>
+        </w:tc>
+      </w:tr>
+      <w:tr>
+        <w:trPr>
+          <w:trHeight w:val="850"/>
+        </w:trPr>
+        <w:tc>
+          <w:tcPr>
+            <w:tcW w:w="850" w:type="dxa"/>
+            <w:vAlign w:val="center"/>
+          </w:tcPr>
+          <w:p>
+            <w:pPr>
+              <w:pStyle w:val="Geenafstand"/>
+              <w:jc w:val="center"/>
+              <w:rPr>
+                <w:sz w:val="28"/>
+                <w:szCs w:val="28"/>
+                <w:lang w:val="en-US"/>
+              </w:rPr>
+            </w:pPr>
+          </w:p>
+        </w:tc>
+        <w:tc>
+          <w:tcPr>
+            <w:tcW w:w="850" w:type="dxa"/>
+            <w:vAlign w:val="center"/>
+          </w:tcPr>
+          <w:p>
+            <w:pPr>
+              <w:pStyle w:val="Geenafstand"/>
+              <w:jc w:val="center"/>
+              <w:rPr>
+                <w:sz w:val="28"/>
+                <w:szCs w:val="28"/>
+                <w:lang w:val="en-US"/>
+              </w:rPr>
+            </w:pPr>
+          </w:p>
+        </w:tc>
+        <w:tc>
+          <w:tcPr>
+            <w:tcW w:w="850" w:type="dxa"/>
+            <w:vAlign w:val="center"/>
+          </w:tcPr>
+          <w:p>
+            <w:pPr>
+              <w:pStyle w:val="Geenafstand"/>
+              <w:jc w:val="center"/>
+              <w:rPr>
+                <w:sz w:val="28"/>
+                <w:szCs w:val="28"/>
+                <w:lang w:val="en-US"/>
+              </w:rPr>
+            </w:pPr>
+            <w:r>
+              <w:rPr>
+                <w:sz w:val="28"/>
+                <w:szCs w:val="28"/>
+                <w:lang w:val="en-US"/>
+              </w:rPr>
+              <w:t>-0.69</w:t>
+            </w:r>
+          </w:p>
+        </w:tc>
+        <w:tc>
+          <w:tcPr>
+            <w:tcW w:w="850" w:type="dxa"/>
+            <w:vAlign w:val="center"/>
+          </w:tcPr>
+          <w:p>
+            <w:pPr>
+              <w:pStyle w:val="Geenafstand"/>
+              <w:jc w:val="center"/>
+              <w:rPr>
+                <w:sz w:val="28"/>
+                <w:szCs w:val="28"/>
+                <w:lang w:val="en-US"/>
+              </w:rPr>
+            </w:pPr>
+          </w:p>
+        </w:tc>
+      </w:tr>
+    </w:tbl>
+    <w:p>
+      <w:pPr>
+        <w:rPr>
+          <w:lang w:val="en-US"/>
+        </w:rPr>
+      </w:pPr>
+    </w:p>
+    <w:p>
+      <w:pPr>
+        <w:pStyle w:val="Kop3"/>
+      </w:pPr>
+      <w:r>
+        <w:t>i</w:t>
+      </w:r>
+      <w:r>
+        <w:t>ii</w:t>
+      </w:r>
+      <w:r>
+        <w:t>.</w:t>
+      </w:r>
+    </w:p>
+    <w:p>
+      <w:r>
+        <w:t>Doordat je de optim</w:t>
+      </w:r>
+      <w:r>
+        <w:t xml:space="preserve">ale policy gebruikt, bepalen we momenteel de waarde van </w:t>
+      </w:r>
+      <w:r>
+        <w:t>6 states.</w:t>
+      </w:r>
+      <w:r>
+        <w:br/>
+        <w:t xml:space="preserve">Dit kun je oplossen door een manier te bedenken waarop hij wel de andere states bekijkt om mogelijk betere actions te </w:t>
+      </w:r>
+      <w:r>
+        <w:t xml:space="preserve">ontdekken. Dit kan bijvoorbeeld door een random actie te introduceren, waarbij de agent niet kijkt naar de waardes van de </w:t>
+      </w:r>
+      <w:r>
+        <w:t>mogelijke acties, maar een random actie kiest.</w:t>
+      </w:r>
+    </w:p>
+    <w:p>
+      <w:pPr>
+        <w:pStyle w:val="Kop3"/>
+      </w:pPr>
+      <w:r>
+        <w:t>i</w:t>
+      </w:r>
+      <w:r>
+        <w:t>v</w:t>
+      </w:r>
+      <w:r>
+        <w:t>.</w:t>
+      </w:r>
+    </w:p>
+    <w:p>
+      <w:r>
+        <w:t>H</w:t>
+      </w:r>
+      <w:r>
+        <w:t xml:space="preserve">et gebruik van any-visit Monte-Carlo prediction </w:t>
+      </w:r>
+      <w:r>
+        <w:t xml:space="preserve">in tegenstelling tot </w:t>
+      </w:r>
+      <w:r>
+        <w:t xml:space="preserve">first-visit </w:t>
+      </w:r>
+      <w:r>
+        <w:t xml:space="preserve">maakt </w:t>
+      </w:r>
+      <w:r>
+        <w:t xml:space="preserve">zeker een </w:t>
+      </w:r>
+      <w:r>
+        <w:t xml:space="preserve">verschil voor het resultaat. Bij first-visit Monte-Carlo wordt een staat alleen geüpdatet als het de eerste keer is dat die </w:t>
+      </w:r>
+      <w:r>
+        <w:t>state</w:t>
+      </w:r>
+      <w:r>
+        <w:t xml:space="preserve"> wordt bezocht tijdens een episode. Bij any-visit wordt de </w:t>
+      </w:r>
+      <w:r>
+        <w:t xml:space="preserve">state </w:t>
+      </w:r>
+      <w:r>
+        <w:t>elke keer dat deze wordt bezocht geüpdatet.</w:t>
+      </w:r>
+      <w:r>
+        <w:t xml:space="preserve"> Hierdoor kan any-visit meer informatie bieden en mogelijk</w:t>
+      </w:r>
+      <w:r>
+        <w:t xml:space="preserve"> leiden tot nauwkeurigere uitkomsten.</w:t>
+      </w:r>
+    </w:p>
+    <w:p>
+      <w:pPr>
+        <w:pStyle w:val="Lijstalinea"/>
+        <w:numPr>
+          <w:ilvl w:val="0"/>
+          <w:numId w:val="3"/>
+        </w:numPr>
         <w:rPr>
           <w:rFonts w:ascii="Calibri" w:eastAsia="Calibri" w:hAnsi="Calibri" w:cs="Arial"/>
         </w:rPr>
       </w:pPr>
       <w:r>
         <w:rPr>
-          <w:rFonts w:ascii="Calibri" w:eastAsia="Calibri" w:hAnsi="Calibri" w:cs="Arial"/>
+          <w:rFonts w:ascii="Calibri Light" w:eastAsia="Times New Roman" w:hAnsi="Calibri Light" w:cs="Times New Roman"/>
+          <w:color w:val="2F5496"/>
+          <w:sz w:val="40"/>
+          <w:szCs w:val="40"/>
         </w:rPr>
-        <w:br w:type="page"/>
+        <w:lastRenderedPageBreak/>
+        <w:t>Temporal difference learning</w:t>
       </w:r>
     </w:p>
     <w:p>
       <w:pPr>
+        <w:pStyle w:val="Kop3"/>
+      </w:pPr>
+      <w:r>
+        <w:t>i.</w:t>
+      </w:r>
+    </w:p>
+    <w:p>
+      <w:r>
+        <w:t xml:space="preserve">Bij Monte-Carlo policy evaluation worden de returns berekend door het totale beloningspad vanaf het begin van een episode tot aan het einde (terminal state) te volgen. Omdat de returns direct worden waargenomen en toegevoegd aan de waarde van de bezochte staten, hoeven de terminal states niet te worden geïnitialiseerd. In tegenstelling </w:t>
+      </w:r>
+      <w:r>
+        <w:t>hiertot</w:t>
+      </w:r>
+      <w:r>
+        <w:t xml:space="preserve"> berekent temporal difference learning de waarde-updates </w:t>
+      </w:r>
+      <w:r>
+        <w:t xml:space="preserve">per stap, </w:t>
+      </w:r>
+      <w:r>
+        <w:t>en daarom moeten de terminal states vooraf geïnitialiseerd worden, zodat de updates vanaf het eindpunt kunnen beginnen.</w:t>
+      </w:r>
+    </w:p>
+    <w:p>
+      <w:pPr>
+        <w:pStyle w:val="Kop3"/>
+      </w:pPr>
+      <w:r>
+        <w:t>ii.</w:t>
+      </w:r>
+    </w:p>
+    <w:p>
+      <w:r>
+        <w:t>Voord</w:t>
+      </w:r>
+      <w:r>
+        <w:t>eel:</w:t>
+      </w:r>
+      <w:r>
+        <w:br/>
+        <w:t>Temporal difference learning</w:t>
+      </w:r>
+      <w:r>
+        <w:t xml:space="preserve"> kan online worden toegepast, wat betekent dat het model na elke stap kan worden bijgewerkt. Dit maakt het geschikt voor situaties waarin de volledige episode niet hoeft te worden afgewacht voordat het model wordt bijgewerkt.</w:t>
+      </w:r>
+    </w:p>
+    <w:p>
+      <w:r>
+        <w:t>Nadeel:</w:t>
+      </w:r>
+      <w:r>
+        <w:br/>
+      </w:r>
+      <w:r>
+        <w:t>Temporal difference learning</w:t>
+      </w:r>
+      <w:r>
+        <w:t xml:space="preserve"> </w:t>
+      </w:r>
+      <w:r>
+        <w:t>heeft de neiging om meer variabiliteit in schattingen te hebben dan Monte-Carlo-methoden. Omdat het slechts één stap vooruit kijkt, kan het gevoeliger zijn voor ruis en onzekerheden in de omgeving. Dit kan leiden tot minder stabiele schattingen in vergelijking met Monte-Carlo-methoden die het totale beloningspad overwegen.</w:t>
+      </w:r>
+    </w:p>
+    <w:p>
+      <w:pPr>
+        <w:pStyle w:val="Geenafstand"/>
         <w:rPr>
           <w:rFonts w:ascii="Calibri" w:eastAsia="Calibri" w:hAnsi="Calibri" w:cs="Arial"/>
         </w:rPr>
       </w:pPr>
-      <w:r>
-        <w:rPr>
-          <w:rFonts w:ascii="Calibri" w:eastAsia="Calibri" w:hAnsi="Calibri" w:cs="Arial"/>
-        </w:rPr>
-        <w:lastRenderedPageBreak/>
-        <w:t>Daarna</w:t>
-      </w:r>
-      <w:r>
-        <w:rPr>
-          <w:rFonts w:ascii="Calibri" w:eastAsia="Calibri" w:hAnsi="Calibri" w:cs="Arial"/>
-        </w:rPr>
-        <w:t>a</w:t>
-      </w:r>
-      <w:r>
-        <w:rPr>
-          <w:rFonts w:ascii="Calibri" w:eastAsia="Calibri" w:hAnsi="Calibri" w:cs="Arial"/>
-        </w:rPr>
-        <w:t>st hebben we ook de ‘act</w:t>
-      </w:r>
-      <w:r>
-        <w:rPr>
-          <w:rFonts w:ascii="Calibri" w:eastAsia="Calibri" w:hAnsi="Calibri" w:cs="Arial"/>
-        </w:rPr>
-        <w:t>()</w:t>
-      </w:r>
-      <w:r>
-        <w:rPr>
-          <w:rFonts w:ascii="Calibri" w:eastAsia="Calibri" w:hAnsi="Calibri" w:cs="Arial"/>
-        </w:rPr>
-        <w:t>’</w:t>
-      </w:r>
-      <w:r>
-        <w:rPr>
-          <w:rFonts w:ascii="Calibri" w:eastAsia="Calibri" w:hAnsi="Calibri" w:cs="Arial"/>
-        </w:rPr>
-        <w:t xml:space="preserve"> klasse gemaakt</w:t>
-      </w:r>
-      <w:r>
-        <w:rPr>
-          <w:rFonts w:ascii="Calibri" w:eastAsia="Calibri" w:hAnsi="Calibri" w:cs="Arial"/>
-        </w:rPr>
-        <w:t xml:space="preserve"> steeds een stap te zetten</w:t>
-      </w:r>
-      <w:r>
-        <w:rPr>
-          <w:rFonts w:ascii="Calibri" w:eastAsia="Calibri" w:hAnsi="Calibri" w:cs="Arial"/>
-        </w:rPr>
-        <w:t>. De resultaten die hieruit kwamen zijn al volgt:</w:t>
-      </w:r>
     </w:p>
     <w:p>
       <w:pPr>
+        <w:rPr>
+          <w:rFonts w:ascii="Calibri Light" w:eastAsia="Times New Roman" w:hAnsi="Calibri Light" w:cs="Times New Roman"/>
+          <w:color w:val="2F5496"/>
+          <w:sz w:val="40"/>
+          <w:szCs w:val="40"/>
+        </w:rPr>
+      </w:pPr>
+      <w:r>
+        <w:rPr>
+          <w:rFonts w:ascii="Calibri Light" w:eastAsia="Times New Roman" w:hAnsi="Calibri Light" w:cs="Times New Roman"/>
+          <w:color w:val="2F5496"/>
+          <w:sz w:val="40"/>
+          <w:szCs w:val="40"/>
+        </w:rPr>
+        <w:br w:type="page"/>
+      </w:r>
+    </w:p>
+    <w:p>
+      <w:pPr>
+        <w:pStyle w:val="Lijstalinea"/>
+        <w:numPr>
+          <w:ilvl w:val="0"/>
+          <w:numId w:val="3"/>
+        </w:numPr>
         <w:rPr>
           <w:rFonts w:ascii="Calibri" w:eastAsia="Calibri" w:hAnsi="Calibri" w:cs="Arial"/>
           <w:lang w:val="en-US"/>
@@ -663,329 +1620,199 @@
       </w:pPr>
       <w:r>
         <w:rPr>
-          <w:rFonts w:ascii="Calibri" w:eastAsia="Calibri" w:hAnsi="Calibri" w:cs="Arial"/>
+          <w:rFonts w:ascii="Calibri Light" w:eastAsia="Times New Roman" w:hAnsi="Calibri Light" w:cs="Times New Roman"/>
+          <w:color w:val="2F5496"/>
+          <w:sz w:val="40"/>
+          <w:szCs w:val="40"/>
           <w:lang w:val="en-US"/>
         </w:rPr>
-        <w:t>action: 1</w:t>
+        <w:lastRenderedPageBreak/>
+        <w:t>On-policy first-visit Monte-</w:t>
       </w:r>
       <w:r>
         <w:rPr>
-          <w:rFonts w:ascii="Calibri" w:eastAsia="Calibri" w:hAnsi="Calibri" w:cs="Arial"/>
+          <w:rFonts w:ascii="Calibri Light" w:eastAsia="Times New Roman" w:hAnsi="Calibri Light" w:cs="Times New Roman"/>
+          <w:color w:val="2F5496"/>
+          <w:sz w:val="40"/>
+          <w:szCs w:val="40"/>
           <w:lang w:val="en-US"/>
         </w:rPr>
-        <w:br/>
-        <w:t>Current position: (3, 2)</w:t>
-      </w:r>
-      <w:r>
+        <w:t>Carlo Control</w:t>
+      </w:r>
+    </w:p>
+    <w:p>
+      <w:pPr>
+        <w:pStyle w:val="Kop3"/>
         <w:rPr>
-          <w:rFonts w:ascii="Calibri" w:eastAsia="Calibri" w:hAnsi="Calibri" w:cs="Arial"/>
           <w:lang w:val="en-US"/>
         </w:rPr>
-        <w:br/>
-        <w:t xml:space="preserve">new position (2, 2) </w:t>
+      </w:pPr>
+      <w:r>
+        <w:rPr>
+          <w:lang w:val="en-US"/>
+        </w:rPr>
+        <w:t>i.</w:t>
       </w:r>
     </w:p>
     <w:p>
-      <w:pPr>
-        <w:rPr>
-          <w:rFonts w:ascii="Calibri" w:eastAsia="Calibri" w:hAnsi="Calibri" w:cs="Arial"/>
-          <w:lang w:val="en-US"/>
-        </w:rPr>
-      </w:pPr>
-      <w:r>
-        <w:rPr>
-          <w:rFonts w:ascii="Calibri" w:eastAsia="Calibri" w:hAnsi="Calibri" w:cs="Arial"/>
-          <w:lang w:val="en-US"/>
-        </w:rPr>
-        <w:t>action: 2</w:t>
-      </w:r>
-      <w:r>
-        <w:rPr>
-          <w:rFonts w:ascii="Calibri" w:eastAsia="Calibri" w:hAnsi="Calibri" w:cs="Arial"/>
-          <w:lang w:val="en-US"/>
-        </w:rPr>
-        <w:br/>
-      </w:r>
-      <w:r>
-        <w:rPr>
-          <w:rFonts w:ascii="Calibri" w:eastAsia="Calibri" w:hAnsi="Calibri" w:cs="Arial"/>
-          <w:lang w:val="en-US"/>
-        </w:rPr>
-        <w:t>Current position: (2, 2)</w:t>
-      </w:r>
-      <w:r>
-        <w:rPr>
-          <w:rFonts w:ascii="Calibri" w:eastAsia="Calibri" w:hAnsi="Calibri" w:cs="Arial"/>
-          <w:lang w:val="en-US"/>
-        </w:rPr>
-        <w:br/>
-      </w:r>
-      <w:r>
-        <w:rPr>
-          <w:rFonts w:ascii="Calibri" w:eastAsia="Calibri" w:hAnsi="Calibri" w:cs="Arial"/>
-          <w:lang w:val="en-US"/>
-        </w:rPr>
-        <w:t xml:space="preserve">new position (2, 1) </w:t>
+      <w:r>
+        <w:t>De Q-function</w:t>
+      </w:r>
+      <w:r>
+        <w:t xml:space="preserve"> (in m</w:t>
+      </w:r>
+      <w:r>
+        <w:t xml:space="preserve">ijn code terug te vinden als ‘value_func’) </w:t>
+      </w:r>
+      <w:r>
+        <w:t xml:space="preserve">berekent voor </w:t>
+      </w:r>
+      <w:r>
+        <w:t>de gegeven</w:t>
+      </w:r>
+      <w:r>
+        <w:t xml:space="preserve"> omliggende states</w:t>
+      </w:r>
+      <w:r>
+        <w:t xml:space="preserve"> de </w:t>
+      </w:r>
+      <w:r>
+        <w:t xml:space="preserve">nieuwe </w:t>
+      </w:r>
+      <w:r>
+        <w:t>waarde</w:t>
+      </w:r>
+      <w:r>
+        <w:t xml:space="preserve">. De berekening hiervan is, </w:t>
+      </w:r>
+      <w:r>
+        <w:t>zijn reward</w:t>
+      </w:r>
+      <w:r>
+        <w:t>,</w:t>
+      </w:r>
+      <w:r>
+        <w:t xml:space="preserve"> </w:t>
+      </w:r>
+      <w:r>
+        <w:t>plus de discount, maal zijn huidige waard</w:t>
+      </w:r>
+      <w:r>
+        <w:t>e</w:t>
+      </w:r>
+      <w:r>
+        <w:t>.</w:t>
+      </w:r>
+      <w:r>
+        <w:t xml:space="preserve"> Hiermee valt de beste actie in de policy te bepalen.</w:t>
       </w:r>
     </w:p>
     <w:p>
       <w:pPr>
-        <w:rPr>
-          <w:rFonts w:ascii="Calibri" w:eastAsia="Calibri" w:hAnsi="Calibri" w:cs="Arial"/>
-          <w:lang w:val="en-US"/>
-        </w:rPr>
-      </w:pPr>
-      <w:r>
-        <w:rPr>
-          <w:rFonts w:ascii="Calibri" w:eastAsia="Calibri" w:hAnsi="Calibri" w:cs="Arial"/>
-          <w:lang w:val="en-US"/>
-        </w:rPr>
-        <w:t>action: 3</w:t>
-      </w:r>
-      <w:r>
-        <w:rPr>
-          <w:rFonts w:ascii="Calibri" w:eastAsia="Calibri" w:hAnsi="Calibri" w:cs="Arial"/>
-          <w:lang w:val="en-US"/>
-        </w:rPr>
-        <w:br/>
-      </w:r>
-      <w:r>
-        <w:rPr>
-          <w:rFonts w:ascii="Calibri" w:eastAsia="Calibri" w:hAnsi="Calibri" w:cs="Arial"/>
-          <w:lang w:val="en-US"/>
-        </w:rPr>
-        <w:t>Current position: (2, 1)</w:t>
-      </w:r>
-      <w:r>
-        <w:rPr>
-          <w:rFonts w:ascii="Calibri" w:eastAsia="Calibri" w:hAnsi="Calibri" w:cs="Arial"/>
-          <w:lang w:val="en-US"/>
-        </w:rPr>
-        <w:br/>
-      </w:r>
-      <w:r>
-        <w:rPr>
-          <w:rFonts w:ascii="Calibri" w:eastAsia="Calibri" w:hAnsi="Calibri" w:cs="Arial"/>
-          <w:lang w:val="en-US"/>
-        </w:rPr>
-        <w:t xml:space="preserve">new position (1, 1) </w:t>
+        <w:pStyle w:val="Kop3"/>
+      </w:pPr>
+      <w:r>
+        <w:t>ii.</w:t>
       </w:r>
     </w:p>
     <w:p>
-      <w:pPr>
-        <w:rPr>
-          <w:rFonts w:ascii="Calibri" w:eastAsia="Calibri" w:hAnsi="Calibri" w:cs="Arial"/>
-          <w:lang w:val="en-US"/>
-        </w:rPr>
-      </w:pPr>
-      <w:r>
-        <w:rPr>
-          <w:rFonts w:ascii="Calibri" w:eastAsia="Calibri" w:hAnsi="Calibri" w:cs="Arial"/>
-          <w:lang w:val="en-US"/>
-        </w:rPr>
-        <w:t>action: 4</w:t>
-      </w:r>
-      <w:r>
-        <w:rPr>
-          <w:rFonts w:ascii="Calibri" w:eastAsia="Calibri" w:hAnsi="Calibri" w:cs="Arial"/>
-          <w:lang w:val="en-US"/>
-        </w:rPr>
-        <w:br/>
-      </w:r>
-      <w:r>
-        <w:rPr>
-          <w:rFonts w:ascii="Calibri" w:eastAsia="Calibri" w:hAnsi="Calibri" w:cs="Arial"/>
-          <w:lang w:val="en-US"/>
-        </w:rPr>
-        <w:t>Current position: (1, 1)</w:t>
-      </w:r>
-      <w:r>
-        <w:rPr>
-          <w:rFonts w:ascii="Calibri" w:eastAsia="Calibri" w:hAnsi="Calibri" w:cs="Arial"/>
-          <w:lang w:val="en-US"/>
-        </w:rPr>
-        <w:br/>
-      </w:r>
-      <w:r>
-        <w:rPr>
-          <w:rFonts w:ascii="Calibri" w:eastAsia="Calibri" w:hAnsi="Calibri" w:cs="Arial"/>
-          <w:lang w:val="en-US"/>
-        </w:rPr>
-        <w:t xml:space="preserve">new position (0, 1) </w:t>
+      <w:r>
+        <w:t>Doordat je m</w:t>
+      </w:r>
+      <w:r>
+        <w:t xml:space="preserve">et een model-free control werkt, </w:t>
+      </w:r>
+      <w:r>
+        <w:t>heeft de agent geen kennis van de states in zijn omgeving</w:t>
+      </w:r>
+      <w:r>
+        <w:t xml:space="preserve">. Dit betekent dat je ook niet de waarde van de </w:t>
+      </w:r>
+      <w:r>
+        <w:t xml:space="preserve">omliggende </w:t>
+      </w:r>
+      <w:r>
+        <w:t>states kan berekenen om de beste actie uit te kiezen.</w:t>
       </w:r>
     </w:p>
     <w:p>
       <w:pPr>
-        <w:rPr>
-          <w:rFonts w:ascii="Calibri" w:eastAsia="Calibri" w:hAnsi="Calibri" w:cs="Arial"/>
-          <w:lang w:val="en-US"/>
-        </w:rPr>
-      </w:pPr>
-      <w:r>
-        <w:rPr>
-          <w:rFonts w:ascii="Calibri" w:eastAsia="Calibri" w:hAnsi="Calibri" w:cs="Arial"/>
-          <w:lang w:val="en-US"/>
-        </w:rPr>
-        <w:t>action: 5</w:t>
-      </w:r>
-      <w:r>
-        <w:rPr>
-          <w:rFonts w:ascii="Calibri" w:eastAsia="Calibri" w:hAnsi="Calibri" w:cs="Arial"/>
-          <w:lang w:val="en-US"/>
-        </w:rPr>
-        <w:br/>
-      </w:r>
-      <w:r>
-        <w:rPr>
-          <w:rFonts w:ascii="Calibri" w:eastAsia="Calibri" w:hAnsi="Calibri" w:cs="Arial"/>
-          <w:lang w:val="en-US"/>
-        </w:rPr>
-        <w:t>Current position: (0, 1)</w:t>
-      </w:r>
-      <w:r>
-        <w:rPr>
-          <w:rFonts w:ascii="Calibri" w:eastAsia="Calibri" w:hAnsi="Calibri" w:cs="Arial"/>
-          <w:lang w:val="en-US"/>
-        </w:rPr>
-        <w:br/>
-      </w:r>
-      <w:r>
-        <w:rPr>
-          <w:rFonts w:ascii="Calibri" w:eastAsia="Calibri" w:hAnsi="Calibri" w:cs="Arial"/>
-          <w:lang w:val="en-US"/>
-        </w:rPr>
-        <w:t xml:space="preserve">new position (0, 2) </w:t>
+        <w:pStyle w:val="Kop3"/>
+      </w:pPr>
+      <w:r>
+        <w:t>iii.</w:t>
       </w:r>
     </w:p>
     <w:p>
-      <w:pPr>
-        <w:rPr>
-          <w:rFonts w:ascii="Calibri" w:eastAsia="Calibri" w:hAnsi="Calibri" w:cs="Arial"/>
-          <w:lang w:val="en-US"/>
-        </w:rPr>
-      </w:pPr>
-      <w:r>
-        <w:rPr>
-          <w:rFonts w:ascii="Calibri" w:eastAsia="Calibri" w:hAnsi="Calibri" w:cs="Arial"/>
-          <w:lang w:val="en-US"/>
-        </w:rPr>
-        <w:t>action: 6</w:t>
-      </w:r>
-      <w:r>
-        <w:rPr>
-          <w:rFonts w:ascii="Calibri" w:eastAsia="Calibri" w:hAnsi="Calibri" w:cs="Arial"/>
-          <w:lang w:val="en-US"/>
-        </w:rPr>
-        <w:br/>
-      </w:r>
-      <w:r>
-        <w:rPr>
-          <w:rFonts w:ascii="Calibri" w:eastAsia="Calibri" w:hAnsi="Calibri" w:cs="Arial"/>
-          <w:lang w:val="en-US"/>
-        </w:rPr>
-        <w:t>Current position: (0, 2)</w:t>
-      </w:r>
-      <w:r>
-        <w:rPr>
-          <w:rFonts w:ascii="Calibri" w:eastAsia="Calibri" w:hAnsi="Calibri" w:cs="Arial"/>
-          <w:lang w:val="en-US"/>
-        </w:rPr>
-        <w:br/>
-      </w:r>
-      <w:r>
-        <w:rPr>
-          <w:rFonts w:ascii="Calibri" w:eastAsia="Calibri" w:hAnsi="Calibri" w:cs="Arial"/>
-          <w:lang w:val="en-US"/>
-        </w:rPr>
-        <w:t xml:space="preserve">new position (0, 3) </w:t>
+      <w:r>
+        <w:t xml:space="preserve">'On-policy' betekent dat het reinforcement learning-algoritme leert en beslissingen maakt op basis van de huidige </w:t>
+      </w:r>
+      <w:r>
+        <w:t>policy</w:t>
+      </w:r>
+      <w:r>
+        <w:t xml:space="preserve">. Met andere woorden, het verbetert zijn eigen </w:t>
+      </w:r>
+      <w:r>
+        <w:t>policy</w:t>
+      </w:r>
+      <w:r>
+        <w:t xml:space="preserve"> terwijl het actief is en gebruikt </w:t>
+      </w:r>
+      <w:r>
+        <w:t xml:space="preserve">de </w:t>
+      </w:r>
+      <w:r>
+        <w:t xml:space="preserve">geüpdatete </w:t>
+      </w:r>
+      <w:r>
+        <w:t xml:space="preserve">policy </w:t>
+      </w:r>
+      <w:r>
+        <w:t>om acties te selecteren.</w:t>
       </w:r>
     </w:p>
     <w:p>
       <w:pPr>
-        <w:rPr>
-          <w:rFonts w:ascii="Calibri" w:eastAsia="Calibri" w:hAnsi="Calibri" w:cs="Arial"/>
-          <w:lang w:val="en-US"/>
-        </w:rPr>
-      </w:pPr>
-      <w:r>
-        <w:rPr>
-          <w:rFonts w:ascii="Calibri" w:eastAsia="Calibri" w:hAnsi="Calibri" w:cs="Arial"/>
-          <w:lang w:val="en-US"/>
-        </w:rPr>
-        <w:t>action: 7</w:t>
-      </w:r>
-      <w:r>
-        <w:rPr>
-          <w:rFonts w:ascii="Calibri" w:eastAsia="Calibri" w:hAnsi="Calibri" w:cs="Arial"/>
-          <w:lang w:val="en-US"/>
-        </w:rPr>
-        <w:br/>
-      </w:r>
-      <w:r>
-        <w:rPr>
-          <w:rFonts w:ascii="Calibri" w:eastAsia="Calibri" w:hAnsi="Calibri" w:cs="Arial"/>
-          <w:lang w:val="en-US"/>
-        </w:rPr>
-        <w:t>Current position: (0, 3)</w:t>
-      </w:r>
-      <w:r>
-        <w:rPr>
-          <w:rFonts w:ascii="Calibri" w:eastAsia="Calibri" w:hAnsi="Calibri" w:cs="Arial"/>
-          <w:lang w:val="en-US"/>
-        </w:rPr>
-        <w:br/>
-        <w:t xml:space="preserve">Terminal stage </w:t>
-      </w:r>
-      <w:r>
-        <w:rPr>
-          <w:rFonts w:ascii="Calibri" w:eastAsia="Calibri" w:hAnsi="Calibri" w:cs="Arial"/>
-          <w:lang w:val="en-US"/>
-        </w:rPr>
-        <w:t xml:space="preserve">is </w:t>
-      </w:r>
-      <w:r>
-        <w:rPr>
-          <w:rFonts w:ascii="Calibri" w:eastAsia="Calibri" w:hAnsi="Calibri" w:cs="Arial"/>
-          <w:lang w:val="en-US"/>
-        </w:rPr>
-        <w:t>reached</w:t>
-      </w:r>
-      <w:r>
-        <w:rPr>
-          <w:rFonts w:ascii="Calibri" w:eastAsia="Calibri" w:hAnsi="Calibri" w:cs="Arial"/>
-          <w:lang w:val="en-US"/>
-        </w:rPr>
-        <w:t>.</w:t>
+        <w:pStyle w:val="Kop3"/>
+      </w:pPr>
+      <w:r>
+        <w:t>iv.</w:t>
       </w:r>
     </w:p>
     <w:p>
-      <w:pPr>
-        <w:rPr>
-          <w:rFonts w:ascii="Calibri" w:eastAsia="Calibri" w:hAnsi="Calibri" w:cs="Arial"/>
-          <w:lang w:val="en-US"/>
-        </w:rPr>
-      </w:pPr>
-    </w:p>
-    <w:p>
-      <w:pPr>
-        <w:rPr>
-          <w:rFonts w:ascii="Calibri" w:eastAsia="Calibri" w:hAnsi="Calibri" w:cs="Arial"/>
-          <w:lang w:val="en-US"/>
-        </w:rPr>
-      </w:pPr>
-      <w:r>
-        <w:rPr>
-          <w:rFonts w:ascii="Calibri" w:eastAsia="Calibri" w:hAnsi="Calibri" w:cs="Arial"/>
-          <w:lang w:val="en-US"/>
-        </w:rPr>
-        <w:t xml:space="preserve">De stappen die worden genomen zijn volgens </w:t>
-      </w:r>
-      <w:r>
-        <w:rPr>
-          <w:rFonts w:ascii="Calibri" w:eastAsia="Calibri" w:hAnsi="Calibri" w:cs="Arial"/>
-          <w:lang w:val="en-US"/>
-        </w:rPr>
-        <w:t>theorie de juiste stappen om naar de terminal state te komen.</w:t>
+      <w:r>
+        <w:t xml:space="preserve">Ja, een deterministische policy kan een nadeel zijn in </w:t>
+      </w:r>
+      <w:r>
+        <w:t>deze omgeving</w:t>
+      </w:r>
+      <w:r>
+        <w:t xml:space="preserve">. In </w:t>
+      </w:r>
+      <w:r>
+        <w:t xml:space="preserve">deze maze </w:t>
+      </w:r>
+      <w:r>
+        <w:t xml:space="preserve">zijn er mogelijk meerdere </w:t>
+      </w:r>
+      <w:r>
+        <w:t xml:space="preserve">wegen </w:t>
+      </w:r>
+      <w:r>
+        <w:t>naar een doel, en als de agent altijd dezelfde acties kiest, kan het vastlopen in een pad</w:t>
+      </w:r>
+      <w:r>
+        <w:t xml:space="preserve"> dat niet optimaal is</w:t>
+      </w:r>
+      <w:r>
+        <w:t xml:space="preserve">. Een stochastische policy (waarbij de agent soms willekeurige acties kiest) zou de agent helpen verschillende </w:t>
+      </w:r>
+      <w:r>
+        <w:t xml:space="preserve">wegen </w:t>
+      </w:r>
+      <w:r>
+        <w:t>te verkennen en mogelijk betere oplossingen te vinden.</w:t>
       </w:r>
     </w:p>
     <w:sectPr>
@@ -1090,6 +1917,97 @@
     </w:lvl>
   </w:abstractNum>
   <w:abstractNum w:abstractNumId="1" w15:restartNumberingAfterBreak="0">
+    <w:nsid w:val="1A141777"/>
+    <w:multiLevelType w:val="hybridMultilevel"/>
+    <w:tmpl w:val="A0601E00"/>
+    <w:lvl w:ilvl="0" w:tplc="4002DB0A">
+      <w:start w:val="1"/>
+      <w:numFmt w:val="upperLetter"/>
+      <w:lvlText w:val="%1."/>
+      <w:lvlJc w:val="left"/>
+      <w:pPr>
+        <w:ind w:left="360" w:hanging="360"/>
+      </w:pPr>
+      <w:rPr>
+        <w:rFonts w:ascii="Calibri Light" w:eastAsia="Times New Roman" w:hAnsi="Calibri Light" w:cs="Times New Roman" w:hint="default"/>
+        <w:color w:val="2F5496"/>
+        <w:sz w:val="40"/>
+      </w:rPr>
+    </w:lvl>
+    <w:lvl w:ilvl="1" w:tplc="04130019" w:tentative="1">
+      <w:start w:val="1"/>
+      <w:numFmt w:val="lowerLetter"/>
+      <w:lvlText w:val="%2."/>
+      <w:lvlJc w:val="left"/>
+      <w:pPr>
+        <w:ind w:left="1080" w:hanging="360"/>
+      </w:pPr>
+    </w:lvl>
+    <w:lvl w:ilvl="2" w:tplc="0413001B" w:tentative="1">
+      <w:start w:val="1"/>
+      <w:numFmt w:val="lowerRoman"/>
+      <w:lvlText w:val="%3."/>
+      <w:lvlJc w:val="right"/>
+      <w:pPr>
+        <w:ind w:left="1800" w:hanging="180"/>
+      </w:pPr>
+    </w:lvl>
+    <w:lvl w:ilvl="3" w:tplc="0413000F" w:tentative="1">
+      <w:start w:val="1"/>
+      <w:numFmt w:val="decimal"/>
+      <w:lvlText w:val="%4."/>
+      <w:lvlJc w:val="left"/>
+      <w:pPr>
+        <w:ind w:left="2520" w:hanging="360"/>
+      </w:pPr>
+    </w:lvl>
+    <w:lvl w:ilvl="4" w:tplc="04130019" w:tentative="1">
+      <w:start w:val="1"/>
+      <w:numFmt w:val="lowerLetter"/>
+      <w:lvlText w:val="%5."/>
+      <w:lvlJc w:val="left"/>
+      <w:pPr>
+        <w:ind w:left="3240" w:hanging="360"/>
+      </w:pPr>
+    </w:lvl>
+    <w:lvl w:ilvl="5" w:tplc="0413001B" w:tentative="1">
+      <w:start w:val="1"/>
+      <w:numFmt w:val="lowerRoman"/>
+      <w:lvlText w:val="%6."/>
+      <w:lvlJc w:val="right"/>
+      <w:pPr>
+        <w:ind w:left="3960" w:hanging="180"/>
+      </w:pPr>
+    </w:lvl>
+    <w:lvl w:ilvl="6" w:tplc="0413000F" w:tentative="1">
+      <w:start w:val="1"/>
+      <w:numFmt w:val="decimal"/>
+      <w:lvlText w:val="%7."/>
+      <w:lvlJc w:val="left"/>
+      <w:pPr>
+        <w:ind w:left="4680" w:hanging="360"/>
+      </w:pPr>
+    </w:lvl>
+    <w:lvl w:ilvl="7" w:tplc="04130019" w:tentative="1">
+      <w:start w:val="1"/>
+      <w:numFmt w:val="lowerLetter"/>
+      <w:lvlText w:val="%8."/>
+      <w:lvlJc w:val="left"/>
+      <w:pPr>
+        <w:ind w:left="5400" w:hanging="360"/>
+      </w:pPr>
+    </w:lvl>
+    <w:lvl w:ilvl="8" w:tplc="0413001B" w:tentative="1">
+      <w:start w:val="1"/>
+      <w:numFmt w:val="lowerRoman"/>
+      <w:lvlText w:val="%9."/>
+      <w:lvlJc w:val="right"/>
+      <w:pPr>
+        <w:ind w:left="6120" w:hanging="180"/>
+      </w:pPr>
+    </w:lvl>
+  </w:abstractNum>
+  <w:abstractNum w:abstractNumId="2" w15:restartNumberingAfterBreak="0">
     <w:nsid w:val="4FD44CDC"/>
     <w:multiLevelType w:val="hybridMultilevel"/>
     <w:tmpl w:val="2440ECA6"/>
@@ -1182,6 +2100,9 @@
     <w:abstractNumId w:val="0"/>
   </w:num>
   <w:num w:numId="2" w16cid:durableId="1962804377">
+    <w:abstractNumId w:val="2"/>
+  </w:num>
+  <w:num w:numId="3" w16cid:durableId="701635702">
     <w:abstractNumId w:val="1"/>
   </w:num>
 </w:numbering>
@@ -1584,15 +2505,15 @@
     <w:lsdException w:name="Unresolved Mention" w:semiHidden="1" w:unhideWhenUsed="1"/>
     <w:lsdException w:name="Smart Link" w:semiHidden="1" w:unhideWhenUsed="1"/>
   </w:latentStyles>
-  <w:style w:type="paragraph" w:default="1" w:styleId="Normal">
+  <w:style w:type="paragraph" w:default="1" w:styleId="Standaard">
     <w:name w:val="Normal"/>
     <w:qFormat/>
   </w:style>
-  <w:style w:type="paragraph" w:styleId="Heading1">
+  <w:style w:type="paragraph" w:styleId="Kop1">
     <w:name w:val="heading 1"/>
-    <w:basedOn w:val="Normal"/>
-    <w:next w:val="Normal"/>
-    <w:link w:val="Heading1Char"/>
+    <w:basedOn w:val="Standaard"/>
+    <w:next w:val="Standaard"/>
+    <w:link w:val="Kop1Char"/>
     <w:uiPriority w:val="9"/>
     <w:qFormat/>
     <w:rsid w:val="00E001BE"/>
@@ -1609,13 +2530,12 @@
       <w:szCs w:val="40"/>
     </w:rPr>
   </w:style>
-  <w:style w:type="paragraph" w:styleId="Heading2">
+  <w:style w:type="paragraph" w:styleId="Kop2">
     <w:name w:val="heading 2"/>
-    <w:basedOn w:val="Normal"/>
-    <w:next w:val="Normal"/>
-    <w:link w:val="Heading2Char"/>
+    <w:basedOn w:val="Standaard"/>
+    <w:next w:val="Standaard"/>
+    <w:link w:val="Kop2Char"/>
     <w:uiPriority w:val="9"/>
-    <w:semiHidden/>
     <w:unhideWhenUsed/>
     <w:qFormat/>
     <w:rsid w:val="00E001BE"/>
@@ -1632,13 +2552,12 @@
       <w:szCs w:val="32"/>
     </w:rPr>
   </w:style>
-  <w:style w:type="paragraph" w:styleId="Heading3">
+  <w:style w:type="paragraph" w:styleId="Kop3">
     <w:name w:val="heading 3"/>
-    <w:basedOn w:val="Normal"/>
-    <w:next w:val="Normal"/>
-    <w:link w:val="Heading3Char"/>
+    <w:basedOn w:val="Standaard"/>
+    <w:next w:val="Standaard"/>
+    <w:link w:val="Kop3Char"/>
     <w:uiPriority w:val="9"/>
-    <w:semiHidden/>
     <w:unhideWhenUsed/>
     <w:qFormat/>
     <w:rsid w:val="00E001BE"/>
@@ -1655,11 +2574,11 @@
       <w:szCs w:val="28"/>
     </w:rPr>
   </w:style>
-  <w:style w:type="paragraph" w:styleId="Heading4">
+  <w:style w:type="paragraph" w:styleId="Kop4">
     <w:name w:val="heading 4"/>
-    <w:basedOn w:val="Normal"/>
-    <w:next w:val="Normal"/>
-    <w:link w:val="Heading4Char"/>
+    <w:basedOn w:val="Standaard"/>
+    <w:next w:val="Standaard"/>
+    <w:link w:val="Kop4Char"/>
     <w:uiPriority w:val="9"/>
     <w:semiHidden/>
     <w:unhideWhenUsed/>
@@ -1678,11 +2597,11 @@
       <w:color w:val="0F4761" w:themeColor="accent1" w:themeShade="BF"/>
     </w:rPr>
   </w:style>
-  <w:style w:type="paragraph" w:styleId="Heading5">
+  <w:style w:type="paragraph" w:styleId="Kop5">
     <w:name w:val="heading 5"/>
-    <w:basedOn w:val="Normal"/>
-    <w:next w:val="Normal"/>
-    <w:link w:val="Heading5Char"/>
+    <w:basedOn w:val="Standaard"/>
+    <w:next w:val="Standaard"/>
+    <w:link w:val="Kop5Char"/>
     <w:uiPriority w:val="9"/>
     <w:semiHidden/>
     <w:unhideWhenUsed/>
@@ -1699,11 +2618,11 @@
       <w:color w:val="0F4761" w:themeColor="accent1" w:themeShade="BF"/>
     </w:rPr>
   </w:style>
-  <w:style w:type="paragraph" w:styleId="Heading6">
+  <w:style w:type="paragraph" w:styleId="Kop6">
     <w:name w:val="heading 6"/>
-    <w:basedOn w:val="Normal"/>
-    <w:next w:val="Normal"/>
-    <w:link w:val="Heading6Char"/>
+    <w:basedOn w:val="Standaard"/>
+    <w:next w:val="Standaard"/>
+    <w:link w:val="Kop6Char"/>
     <w:uiPriority w:val="9"/>
     <w:semiHidden/>
     <w:unhideWhenUsed/>
@@ -1722,11 +2641,11 @@
       <w:color w:val="595959" w:themeColor="text1" w:themeTint="A6"/>
     </w:rPr>
   </w:style>
-  <w:style w:type="paragraph" w:styleId="Heading7">
+  <w:style w:type="paragraph" w:styleId="Kop7">
     <w:name w:val="heading 7"/>
-    <w:basedOn w:val="Normal"/>
-    <w:next w:val="Normal"/>
-    <w:link w:val="Heading7Char"/>
+    <w:basedOn w:val="Standaard"/>
+    <w:next w:val="Standaard"/>
+    <w:link w:val="Kop7Char"/>
     <w:uiPriority w:val="9"/>
     <w:semiHidden/>
     <w:unhideWhenUsed/>
@@ -1743,11 +2662,11 @@
       <w:color w:val="595959" w:themeColor="text1" w:themeTint="A6"/>
     </w:rPr>
   </w:style>
-  <w:style w:type="paragraph" w:styleId="Heading8">
+  <w:style w:type="paragraph" w:styleId="Kop8">
     <w:name w:val="heading 8"/>
-    <w:basedOn w:val="Normal"/>
-    <w:next w:val="Normal"/>
-    <w:link w:val="Heading8Char"/>
+    <w:basedOn w:val="Standaard"/>
+    <w:next w:val="Standaard"/>
+    <w:link w:val="Kop8Char"/>
     <w:uiPriority w:val="9"/>
     <w:semiHidden/>
     <w:unhideWhenUsed/>
@@ -1766,11 +2685,11 @@
       <w:color w:val="272727" w:themeColor="text1" w:themeTint="D8"/>
     </w:rPr>
   </w:style>
-  <w:style w:type="paragraph" w:styleId="Heading9">
+  <w:style w:type="paragraph" w:styleId="Kop9">
     <w:name w:val="heading 9"/>
-    <w:basedOn w:val="Normal"/>
-    <w:next w:val="Normal"/>
-    <w:link w:val="Heading9Char"/>
+    <w:basedOn w:val="Standaard"/>
+    <w:next w:val="Standaard"/>
+    <w:link w:val="Kop9Char"/>
     <w:uiPriority w:val="9"/>
     <w:semiHidden/>
     <w:unhideWhenUsed/>
@@ -1787,13 +2706,13 @@
       <w:color w:val="272727" w:themeColor="text1" w:themeTint="D8"/>
     </w:rPr>
   </w:style>
-  <w:style w:type="character" w:default="1" w:styleId="DefaultParagraphFont">
+  <w:style w:type="character" w:default="1" w:styleId="Standaardalinea-lettertype">
     <w:name w:val="Default Paragraph Font"/>
     <w:uiPriority w:val="1"/>
     <w:semiHidden/>
     <w:unhideWhenUsed/>
   </w:style>
-  <w:style w:type="table" w:default="1" w:styleId="TableNormal">
+  <w:style w:type="table" w:default="1" w:styleId="Standaardtabel">
     <w:name w:val="Normal Table"/>
     <w:uiPriority w:val="99"/>
     <w:semiHidden/>
@@ -1808,16 +2727,16 @@
       </w:tblCellMar>
     </w:tblPr>
   </w:style>
-  <w:style w:type="numbering" w:default="1" w:styleId="NoList">
+  <w:style w:type="numbering" w:default="1" w:styleId="Geenlijst">
     <w:name w:val="No List"/>
     <w:uiPriority w:val="99"/>
     <w:semiHidden/>
     <w:unhideWhenUsed/>
   </w:style>
-  <w:style w:type="character" w:customStyle="1" w:styleId="Heading1Char">
-    <w:name w:val="Heading 1 Char"/>
-    <w:basedOn w:val="DefaultParagraphFont"/>
-    <w:link w:val="Heading1"/>
+  <w:style w:type="character" w:customStyle="1" w:styleId="Kop1Char">
+    <w:name w:val="Kop 1 Char"/>
+    <w:basedOn w:val="Standaardalinea-lettertype"/>
+    <w:link w:val="Kop1"/>
     <w:uiPriority w:val="9"/>
     <w:rsid w:val="00E001BE"/>
     <w:rPr>
@@ -1828,12 +2747,11 @@
       <w:lang w:val="nl-NL"/>
     </w:rPr>
   </w:style>
-  <w:style w:type="character" w:customStyle="1" w:styleId="Heading2Char">
-    <w:name w:val="Heading 2 Char"/>
-    <w:basedOn w:val="DefaultParagraphFont"/>
-    <w:link w:val="Heading2"/>
+  <w:style w:type="character" w:customStyle="1" w:styleId="Kop2Char">
+    <w:name w:val="Kop 2 Char"/>
+    <w:basedOn w:val="Standaardalinea-lettertype"/>
+    <w:link w:val="Kop2"/>
     <w:uiPriority w:val="9"/>
-    <w:semiHidden/>
     <w:rsid w:val="00E001BE"/>
     <w:rPr>
       <w:rFonts w:asciiTheme="majorHAnsi" w:eastAsiaTheme="majorEastAsia" w:hAnsiTheme="majorHAnsi" w:cstheme="majorBidi"/>
@@ -1843,12 +2761,11 @@
       <w:lang w:val="nl-NL"/>
     </w:rPr>
   </w:style>
-  <w:style w:type="character" w:customStyle="1" w:styleId="Heading3Char">
-    <w:name w:val="Heading 3 Char"/>
-    <w:basedOn w:val="DefaultParagraphFont"/>
-    <w:link w:val="Heading3"/>
+  <w:style w:type="character" w:customStyle="1" w:styleId="Kop3Char">
+    <w:name w:val="Kop 3 Char"/>
+    <w:basedOn w:val="Standaardalinea-lettertype"/>
+    <w:link w:val="Kop3"/>
     <w:uiPriority w:val="9"/>
-    <w:semiHidden/>
     <w:rsid w:val="00E001BE"/>
     <w:rPr>
       <w:rFonts w:eastAsiaTheme="majorEastAsia" w:cstheme="majorBidi"/>
@@ -1858,10 +2775,10 @@
       <w:lang w:val="nl-NL"/>
     </w:rPr>
   </w:style>
-  <w:style w:type="character" w:customStyle="1" w:styleId="Heading4Char">
-    <w:name w:val="Heading 4 Char"/>
-    <w:basedOn w:val="DefaultParagraphFont"/>
-    <w:link w:val="Heading4"/>
+  <w:style w:type="character" w:customStyle="1" w:styleId="Kop4Char">
+    <w:name w:val="Kop 4 Char"/>
+    <w:basedOn w:val="Standaardalinea-lettertype"/>
+    <w:link w:val="Kop4"/>
     <w:uiPriority w:val="9"/>
     <w:semiHidden/>
     <w:rsid w:val="00E001BE"/>
@@ -1873,10 +2790,10 @@
       <w:lang w:val="nl-NL"/>
     </w:rPr>
   </w:style>
-  <w:style w:type="character" w:customStyle="1" w:styleId="Heading5Char">
-    <w:name w:val="Heading 5 Char"/>
-    <w:basedOn w:val="DefaultParagraphFont"/>
-    <w:link w:val="Heading5"/>
+  <w:style w:type="character" w:customStyle="1" w:styleId="Kop5Char">
+    <w:name w:val="Kop 5 Char"/>
+    <w:basedOn w:val="Standaardalinea-lettertype"/>
+    <w:link w:val="Kop5"/>
     <w:uiPriority w:val="9"/>
     <w:semiHidden/>
     <w:rsid w:val="00E001BE"/>
@@ -1886,10 +2803,10 @@
       <w:lang w:val="nl-NL"/>
     </w:rPr>
   </w:style>
-  <w:style w:type="character" w:customStyle="1" w:styleId="Heading6Char">
-    <w:name w:val="Heading 6 Char"/>
-    <w:basedOn w:val="DefaultParagraphFont"/>
-    <w:link w:val="Heading6"/>
+  <w:style w:type="character" w:customStyle="1" w:styleId="Kop6Char">
+    <w:name w:val="Kop 6 Char"/>
+    <w:basedOn w:val="Standaardalinea-lettertype"/>
+    <w:link w:val="Kop6"/>
     <w:uiPriority w:val="9"/>
     <w:semiHidden/>
     <w:rsid w:val="00E001BE"/>
@@ -1901,10 +2818,10 @@
       <w:lang w:val="nl-NL"/>
     </w:rPr>
   </w:style>
-  <w:style w:type="character" w:customStyle="1" w:styleId="Heading7Char">
-    <w:name w:val="Heading 7 Char"/>
-    <w:basedOn w:val="DefaultParagraphFont"/>
-    <w:link w:val="Heading7"/>
+  <w:style w:type="character" w:customStyle="1" w:styleId="Kop7Char">
+    <w:name w:val="Kop 7 Char"/>
+    <w:basedOn w:val="Standaardalinea-lettertype"/>
+    <w:link w:val="Kop7"/>
     <w:uiPriority w:val="9"/>
     <w:semiHidden/>
     <w:rsid w:val="00E001BE"/>
@@ -1914,10 +2831,10 @@
       <w:lang w:val="nl-NL"/>
     </w:rPr>
   </w:style>
-  <w:style w:type="character" w:customStyle="1" w:styleId="Heading8Char">
-    <w:name w:val="Heading 8 Char"/>
-    <w:basedOn w:val="DefaultParagraphFont"/>
-    <w:link w:val="Heading8"/>
+  <w:style w:type="character" w:customStyle="1" w:styleId="Kop8Char">
+    <w:name w:val="Kop 8 Char"/>
+    <w:basedOn w:val="Standaardalinea-lettertype"/>
+    <w:link w:val="Kop8"/>
     <w:uiPriority w:val="9"/>
     <w:semiHidden/>
     <w:rsid w:val="00E001BE"/>
@@ -1929,10 +2846,10 @@
       <w:lang w:val="nl-NL"/>
     </w:rPr>
   </w:style>
-  <w:style w:type="character" w:customStyle="1" w:styleId="Heading9Char">
-    <w:name w:val="Heading 9 Char"/>
-    <w:basedOn w:val="DefaultParagraphFont"/>
-    <w:link w:val="Heading9"/>
+  <w:style w:type="character" w:customStyle="1" w:styleId="Kop9Char">
+    <w:name w:val="Kop 9 Char"/>
+    <w:basedOn w:val="Standaardalinea-lettertype"/>
+    <w:link w:val="Kop9"/>
     <w:uiPriority w:val="9"/>
     <w:semiHidden/>
     <w:rsid w:val="00E001BE"/>
@@ -1942,11 +2859,11 @@
       <w:lang w:val="nl-NL"/>
     </w:rPr>
   </w:style>
-  <w:style w:type="paragraph" w:styleId="Title">
+  <w:style w:type="paragraph" w:styleId="Titel">
     <w:name w:val="Title"/>
-    <w:basedOn w:val="Normal"/>
-    <w:next w:val="Normal"/>
-    <w:link w:val="TitleChar"/>
+    <w:basedOn w:val="Standaard"/>
+    <w:next w:val="Standaard"/>
+    <w:link w:val="TitelChar"/>
     <w:uiPriority w:val="10"/>
     <w:qFormat/>
     <w:rsid w:val="00E001BE"/>
@@ -1962,10 +2879,10 @@
       <w:szCs w:val="56"/>
     </w:rPr>
   </w:style>
-  <w:style w:type="character" w:customStyle="1" w:styleId="TitleChar">
-    <w:name w:val="Title Char"/>
-    <w:basedOn w:val="DefaultParagraphFont"/>
-    <w:link w:val="Title"/>
+  <w:style w:type="character" w:customStyle="1" w:styleId="TitelChar">
+    <w:name w:val="Titel Char"/>
+    <w:basedOn w:val="Standaardalinea-lettertype"/>
+    <w:link w:val="Titel"/>
     <w:uiPriority w:val="10"/>
     <w:rsid w:val="00E001BE"/>
     <w:rPr>
@@ -1977,11 +2894,11 @@
       <w:lang w:val="nl-NL"/>
     </w:rPr>
   </w:style>
-  <w:style w:type="paragraph" w:styleId="Subtitle">
+  <w:style w:type="paragraph" w:styleId="Ondertitel">
     <w:name w:val="Subtitle"/>
-    <w:basedOn w:val="Normal"/>
-    <w:next w:val="Normal"/>
-    <w:link w:val="SubtitleChar"/>
+    <w:basedOn w:val="Standaard"/>
+    <w:next w:val="Standaard"/>
+    <w:link w:val="OndertitelChar"/>
     <w:uiPriority w:val="11"/>
     <w:qFormat/>
     <w:rsid w:val="00E001BE"/>
@@ -1998,10 +2915,10 @@
       <w:szCs w:val="28"/>
     </w:rPr>
   </w:style>
-  <w:style w:type="character" w:customStyle="1" w:styleId="SubtitleChar">
-    <w:name w:val="Subtitle Char"/>
-    <w:basedOn w:val="DefaultParagraphFont"/>
-    <w:link w:val="Subtitle"/>
+  <w:style w:type="character" w:customStyle="1" w:styleId="OndertitelChar">
+    <w:name w:val="Ondertitel Char"/>
+    <w:basedOn w:val="Standaardalinea-lettertype"/>
+    <w:link w:val="Ondertitel"/>
     <w:uiPriority w:val="11"/>
     <w:rsid w:val="00E001BE"/>
     <w:rPr>
@@ -2013,11 +2930,11 @@
       <w:lang w:val="nl-NL"/>
     </w:rPr>
   </w:style>
-  <w:style w:type="paragraph" w:styleId="Quote">
+  <w:style w:type="paragraph" w:styleId="Citaat">
     <w:name w:val="Quote"/>
-    <w:basedOn w:val="Normal"/>
-    <w:next w:val="Normal"/>
-    <w:link w:val="QuoteChar"/>
+    <w:basedOn w:val="Standaard"/>
+    <w:next w:val="Standaard"/>
+    <w:link w:val="CitaatChar"/>
     <w:uiPriority w:val="29"/>
     <w:qFormat/>
     <w:rsid w:val="00E001BE"/>
@@ -2031,10 +2948,10 @@
       <w:color w:val="404040" w:themeColor="text1" w:themeTint="BF"/>
     </w:rPr>
   </w:style>
-  <w:style w:type="character" w:customStyle="1" w:styleId="QuoteChar">
-    <w:name w:val="Quote Char"/>
-    <w:basedOn w:val="DefaultParagraphFont"/>
-    <w:link w:val="Quote"/>
+  <w:style w:type="character" w:customStyle="1" w:styleId="CitaatChar">
+    <w:name w:val="Citaat Char"/>
+    <w:basedOn w:val="Standaardalinea-lettertype"/>
+    <w:link w:val="Citaat"/>
     <w:uiPriority w:val="29"/>
     <w:rsid w:val="00E001BE"/>
     <w:rPr>
@@ -2044,9 +2961,9 @@
       <w:lang w:val="nl-NL"/>
     </w:rPr>
   </w:style>
-  <w:style w:type="paragraph" w:styleId="ListParagraph">
+  <w:style w:type="paragraph" w:styleId="Lijstalinea">
     <w:name w:val="List Paragraph"/>
-    <w:basedOn w:val="Normal"/>
+    <w:basedOn w:val="Standaard"/>
     <w:uiPriority w:val="34"/>
     <w:qFormat/>
     <w:rsid w:val="00E001BE"/>
@@ -2055,9 +2972,9 @@
       <w:contextualSpacing/>
     </w:pPr>
   </w:style>
-  <w:style w:type="character" w:styleId="IntenseEmphasis">
+  <w:style w:type="character" w:styleId="Intensievebenadrukking">
     <w:name w:val="Intense Emphasis"/>
-    <w:basedOn w:val="DefaultParagraphFont"/>
+    <w:basedOn w:val="Standaardalinea-lettertype"/>
     <w:uiPriority w:val="21"/>
     <w:qFormat/>
     <w:rsid w:val="00E001BE"/>
@@ -2067,11 +2984,11 @@
       <w:color w:val="0F4761" w:themeColor="accent1" w:themeShade="BF"/>
     </w:rPr>
   </w:style>
-  <w:style w:type="paragraph" w:styleId="IntenseQuote">
+  <w:style w:type="paragraph" w:styleId="Duidelijkcitaat">
     <w:name w:val="Intense Quote"/>
-    <w:basedOn w:val="Normal"/>
-    <w:next w:val="Normal"/>
-    <w:link w:val="IntenseQuoteChar"/>
+    <w:basedOn w:val="Standaard"/>
+    <w:next w:val="Standaard"/>
+    <w:link w:val="DuidelijkcitaatChar"/>
     <w:uiPriority w:val="30"/>
     <w:qFormat/>
     <w:rsid w:val="00E001BE"/>
@@ -2090,10 +3007,10 @@
       <w:color w:val="0F4761" w:themeColor="accent1" w:themeShade="BF"/>
     </w:rPr>
   </w:style>
-  <w:style w:type="character" w:customStyle="1" w:styleId="IntenseQuoteChar">
-    <w:name w:val="Intense Quote Char"/>
-    <w:basedOn w:val="DefaultParagraphFont"/>
-    <w:link w:val="IntenseQuote"/>
+  <w:style w:type="character" w:customStyle="1" w:styleId="DuidelijkcitaatChar">
+    <w:name w:val="Duidelijk citaat Char"/>
+    <w:basedOn w:val="Standaardalinea-lettertype"/>
+    <w:link w:val="Duidelijkcitaat"/>
     <w:uiPriority w:val="30"/>
     <w:rsid w:val="00E001BE"/>
     <w:rPr>
@@ -2103,9 +3020,9 @@
       <w:lang w:val="nl-NL"/>
     </w:rPr>
   </w:style>
-  <w:style w:type="character" w:styleId="IntenseReference">
+  <w:style w:type="character" w:styleId="Intensieveverwijzing">
     <w:name w:val="Intense Reference"/>
-    <w:basedOn w:val="DefaultParagraphFont"/>
+    <w:basedOn w:val="Standaardalinea-lettertype"/>
     <w:uiPriority w:val="32"/>
     <w:qFormat/>
     <w:rsid w:val="00E001BE"/>
@@ -2117,10 +3034,10 @@
       <w:spacing w:val="5"/>
     </w:rPr>
   </w:style>
-  <w:style w:type="paragraph" w:styleId="Caption">
+  <w:style w:type="paragraph" w:styleId="Bijschrift">
     <w:name w:val="caption"/>
-    <w:basedOn w:val="Normal"/>
-    <w:next w:val="Normal"/>
+    <w:basedOn w:val="Standaard"/>
+    <w:next w:val="Standaard"/>
     <w:uiPriority w:val="35"/>
     <w:unhideWhenUsed/>
     <w:qFormat/>
@@ -2135,6 +3052,34 @@
       <w:sz w:val="18"/>
       <w:szCs w:val="18"/>
     </w:rPr>
+  </w:style>
+  <w:style w:type="paragraph" w:styleId="Geenafstand">
+    <w:name w:val="No Spacing"/>
+    <w:uiPriority w:val="1"/>
+    <w:qFormat/>
+    <w:rsid w:val="007A4406"/>
+    <w:pPr>
+      <w:spacing w:after="0" w:line="240" w:lineRule="auto"/>
+    </w:pPr>
+  </w:style>
+  <w:style w:type="table" w:styleId="Tabelraster">
+    <w:name w:val="Table Grid"/>
+    <w:basedOn w:val="Standaardtabel"/>
+    <w:uiPriority w:val="39"/>
+    <w:rsid w:val="00625277"/>
+    <w:pPr>
+      <w:spacing w:after="0" w:line="240" w:lineRule="auto"/>
+    </w:pPr>
+    <w:tblPr>
+      <w:tblBorders>
+        <w:top w:val="single" w:sz="4" w:space="0" w:color="auto"/>
+        <w:left w:val="single" w:sz="4" w:space="0" w:color="auto"/>
+        <w:bottom w:val="single" w:sz="4" w:space="0" w:color="auto"/>
+        <w:right w:val="single" w:sz="4" w:space="0" w:color="auto"/>
+        <w:insideH w:val="single" w:sz="4" w:space="0" w:color="auto"/>
+        <w:insideV w:val="single" w:sz="4" w:space="0" w:color="auto"/>
+      </w:tblBorders>
+    </w:tblPr>
   </w:style>
 </w:styles>
 </file>

</xml_diff>